<commit_message>
added ex - 8
</commit_message>
<xml_diff>
--- a/ML - Recommender Systems.docx
+++ b/ML - Recommender Systems.docx
@@ -815,6 +815,305 @@
           </wp:inline>
         </w:drawing>
       </w:r>
+    </w:p>
+    <w:p>
+      <w:pPr>
+        <w:pStyle w:val="Heading1"/>
+        <w:jc w:val="center"/>
+      </w:pPr>
+      <w:r>
+        <w:t>Low rank matrix factorisation</w:t>
+      </w:r>
+    </w:p>
+    <w:p>
+      <w:pPr>
+        <w:pStyle w:val="Heading2"/>
+      </w:pPr>
+      <w:r>
+        <w:t>Vect</w:t>
+      </w:r>
+      <w:r>
+        <w:t>oriz</w:t>
+      </w:r>
+      <w:r>
+        <w:t>ation</w:t>
+      </w:r>
+    </w:p>
+    <w:p/>
+    <w:p>
+      <w:r>
+        <w:rPr>
+          <w:noProof/>
+        </w:rPr>
+        <w:drawing>
+          <wp:inline distT="0" distB="0" distL="0" distR="0" wp14:anchorId="222B07D3" wp14:editId="1CD4C1D2">
+            <wp:extent cx="5731510" cy="777240"/>
+            <wp:effectExtent l="0" t="0" r="2540" b="3810"/>
+            <wp:docPr id="13" name="Picture 13"/>
+            <wp:cNvGraphicFramePr>
+              <a:graphicFrameLocks xmlns:a="http://schemas.openxmlformats.org/drawingml/2006/main" noChangeAspect="1"/>
+            </wp:cNvGraphicFramePr>
+            <a:graphic xmlns:a="http://schemas.openxmlformats.org/drawingml/2006/main">
+              <a:graphicData uri="http://schemas.openxmlformats.org/drawingml/2006/picture">
+                <pic:pic xmlns:pic="http://schemas.openxmlformats.org/drawingml/2006/picture">
+                  <pic:nvPicPr>
+                    <pic:cNvPr id="1" name=""/>
+                    <pic:cNvPicPr/>
+                  </pic:nvPicPr>
+                  <pic:blipFill>
+                    <a:blip r:embed="rId16"/>
+                    <a:stretch>
+                      <a:fillRect/>
+                    </a:stretch>
+                  </pic:blipFill>
+                  <pic:spPr>
+                    <a:xfrm>
+                      <a:off x="0" y="0"/>
+                      <a:ext cx="5731510" cy="777240"/>
+                    </a:xfrm>
+                    <a:prstGeom prst="rect">
+                      <a:avLst/>
+                    </a:prstGeom>
+                  </pic:spPr>
+                </pic:pic>
+              </a:graphicData>
+            </a:graphic>
+          </wp:inline>
+        </w:drawing>
+      </w:r>
+    </w:p>
+    <w:p>
+      <w:r>
+        <w:rPr>
+          <w:noProof/>
+        </w:rPr>
+        <w:lastRenderedPageBreak/>
+        <w:drawing>
+          <wp:inline distT="0" distB="0" distL="0" distR="0" wp14:anchorId="1A98520B" wp14:editId="73E9E744">
+            <wp:extent cx="5731510" cy="3044825"/>
+            <wp:effectExtent l="0" t="0" r="2540" b="3175"/>
+            <wp:docPr id="14" name="Picture 14"/>
+            <wp:cNvGraphicFramePr>
+              <a:graphicFrameLocks xmlns:a="http://schemas.openxmlformats.org/drawingml/2006/main" noChangeAspect="1"/>
+            </wp:cNvGraphicFramePr>
+            <a:graphic xmlns:a="http://schemas.openxmlformats.org/drawingml/2006/main">
+              <a:graphicData uri="http://schemas.openxmlformats.org/drawingml/2006/picture">
+                <pic:pic xmlns:pic="http://schemas.openxmlformats.org/drawingml/2006/picture">
+                  <pic:nvPicPr>
+                    <pic:cNvPr id="1" name=""/>
+                    <pic:cNvPicPr/>
+                  </pic:nvPicPr>
+                  <pic:blipFill>
+                    <a:blip r:embed="rId17"/>
+                    <a:stretch>
+                      <a:fillRect/>
+                    </a:stretch>
+                  </pic:blipFill>
+                  <pic:spPr>
+                    <a:xfrm>
+                      <a:off x="0" y="0"/>
+                      <a:ext cx="5731510" cy="3044825"/>
+                    </a:xfrm>
+                    <a:prstGeom prst="rect">
+                      <a:avLst/>
+                    </a:prstGeom>
+                  </pic:spPr>
+                </pic:pic>
+              </a:graphicData>
+            </a:graphic>
+          </wp:inline>
+        </w:drawing>
+      </w:r>
+    </w:p>
+    <w:p/>
+    <w:p>
+      <w:pPr>
+        <w:pStyle w:val="Heading2"/>
+      </w:pPr>
+      <w:r>
+        <w:t>Implementation detail: Mean Normalisation</w:t>
+      </w:r>
+    </w:p>
+    <w:p/>
+    <w:p>
+      <w:pPr>
+        <w:pStyle w:val="NoSpacing"/>
+        <w:rPr>
+          <w:lang w:eastAsia="en-IN"/>
+        </w:rPr>
+      </w:pPr>
+      <w:r>
+        <w:rPr>
+          <w:lang w:eastAsia="en-IN"/>
+        </w:rPr>
+        <w:t>If the ranking system for movies is used from the previous lectures, then new users (who have watched no movies), will be assigned new movies incorrectly. Specifically, they will be assigned θ with all components equal to zero due to the minimization of the regularization term. That is, we assume that the new user will rank all movies 0, which does not seem intuitively correct.</w:t>
+      </w:r>
+    </w:p>
+    <w:p>
+      <w:pPr>
+        <w:pStyle w:val="NoSpacing"/>
+        <w:rPr>
+          <w:lang w:eastAsia="en-IN"/>
+        </w:rPr>
+      </w:pPr>
+    </w:p>
+    <w:p>
+      <w:pPr>
+        <w:pStyle w:val="NoSpacing"/>
+        <w:rPr>
+          <w:lang w:eastAsia="en-IN"/>
+        </w:rPr>
+      </w:pPr>
+      <w:r>
+        <w:rPr>
+          <w:lang w:eastAsia="en-IN"/>
+        </w:rPr>
+        <w:t xml:space="preserve">We rectify this problem by normalizing the data relative to the mean. First, we use a matrix Y to store the data from previous ratings, where the </w:t>
+      </w:r>
+      <w:proofErr w:type="spellStart"/>
+      <w:r>
+        <w:rPr>
+          <w:lang w:eastAsia="en-IN"/>
+        </w:rPr>
+        <w:t>ith</w:t>
+      </w:r>
+      <w:proofErr w:type="spellEnd"/>
+      <w:r>
+        <w:rPr>
+          <w:lang w:eastAsia="en-IN"/>
+        </w:rPr>
+        <w:t xml:space="preserve"> row of Y is the ratings for the </w:t>
+      </w:r>
+      <w:proofErr w:type="spellStart"/>
+      <w:r>
+        <w:rPr>
+          <w:lang w:eastAsia="en-IN"/>
+        </w:rPr>
+        <w:t>ith</w:t>
+      </w:r>
+      <w:proofErr w:type="spellEnd"/>
+      <w:r>
+        <w:rPr>
+          <w:lang w:eastAsia="en-IN"/>
+        </w:rPr>
+        <w:t xml:space="preserve"> movie and the </w:t>
+      </w:r>
+      <w:proofErr w:type="spellStart"/>
+      <w:r>
+        <w:rPr>
+          <w:lang w:eastAsia="en-IN"/>
+        </w:rPr>
+        <w:t>jth</w:t>
+      </w:r>
+      <w:proofErr w:type="spellEnd"/>
+      <w:r>
+        <w:rPr>
+          <w:lang w:eastAsia="en-IN"/>
+        </w:rPr>
+        <w:t xml:space="preserve"> column corresponds to the ratings for the </w:t>
+      </w:r>
+      <w:proofErr w:type="spellStart"/>
+      <w:r>
+        <w:rPr>
+          <w:lang w:eastAsia="en-IN"/>
+        </w:rPr>
+        <w:t>jth</w:t>
+      </w:r>
+      <w:proofErr w:type="spellEnd"/>
+      <w:r>
+        <w:rPr>
+          <w:lang w:eastAsia="en-IN"/>
+        </w:rPr>
+        <w:t xml:space="preserve"> user.</w:t>
+      </w:r>
+    </w:p>
+    <w:p/>
+    <w:p>
+      <w:r>
+        <w:rPr>
+          <w:noProof/>
+        </w:rPr>
+        <w:drawing>
+          <wp:inline distT="0" distB="0" distL="0" distR="0" wp14:anchorId="777E9C7C" wp14:editId="024C5A18">
+            <wp:extent cx="5731510" cy="1356360"/>
+            <wp:effectExtent l="0" t="0" r="2540" b="0"/>
+            <wp:docPr id="15" name="Picture 15"/>
+            <wp:cNvGraphicFramePr>
+              <a:graphicFrameLocks xmlns:a="http://schemas.openxmlformats.org/drawingml/2006/main" noChangeAspect="1"/>
+            </wp:cNvGraphicFramePr>
+            <a:graphic xmlns:a="http://schemas.openxmlformats.org/drawingml/2006/main">
+              <a:graphicData uri="http://schemas.openxmlformats.org/drawingml/2006/picture">
+                <pic:pic xmlns:pic="http://schemas.openxmlformats.org/drawingml/2006/picture">
+                  <pic:nvPicPr>
+                    <pic:cNvPr id="1" name=""/>
+                    <pic:cNvPicPr/>
+                  </pic:nvPicPr>
+                  <pic:blipFill>
+                    <a:blip r:embed="rId18"/>
+                    <a:stretch>
+                      <a:fillRect/>
+                    </a:stretch>
+                  </pic:blipFill>
+                  <pic:spPr>
+                    <a:xfrm>
+                      <a:off x="0" y="0"/>
+                      <a:ext cx="5731510" cy="1356360"/>
+                    </a:xfrm>
+                    <a:prstGeom prst="rect">
+                      <a:avLst/>
+                    </a:prstGeom>
+                  </pic:spPr>
+                </pic:pic>
+              </a:graphicData>
+            </a:graphic>
+          </wp:inline>
+        </w:drawing>
+      </w:r>
+    </w:p>
+    <w:p>
+      <w:r>
+        <w:rPr>
+          <w:noProof/>
+        </w:rPr>
+        <w:lastRenderedPageBreak/>
+        <w:drawing>
+          <wp:inline distT="0" distB="0" distL="0" distR="0" wp14:anchorId="1516F47B" wp14:editId="532FDBEE">
+            <wp:extent cx="5731510" cy="2532380"/>
+            <wp:effectExtent l="0" t="0" r="2540" b="1270"/>
+            <wp:docPr id="16" name="Picture 16"/>
+            <wp:cNvGraphicFramePr>
+              <a:graphicFrameLocks xmlns:a="http://schemas.openxmlformats.org/drawingml/2006/main" noChangeAspect="1"/>
+            </wp:cNvGraphicFramePr>
+            <a:graphic xmlns:a="http://schemas.openxmlformats.org/drawingml/2006/main">
+              <a:graphicData uri="http://schemas.openxmlformats.org/drawingml/2006/picture">
+                <pic:pic xmlns:pic="http://schemas.openxmlformats.org/drawingml/2006/picture">
+                  <pic:nvPicPr>
+                    <pic:cNvPr id="1" name=""/>
+                    <pic:cNvPicPr/>
+                  </pic:nvPicPr>
+                  <pic:blipFill>
+                    <a:blip r:embed="rId19"/>
+                    <a:stretch>
+                      <a:fillRect/>
+                    </a:stretch>
+                  </pic:blipFill>
+                  <pic:spPr>
+                    <a:xfrm>
+                      <a:off x="0" y="0"/>
+                      <a:ext cx="5731510" cy="2532380"/>
+                    </a:xfrm>
+                    <a:prstGeom prst="rect">
+                      <a:avLst/>
+                    </a:prstGeom>
+                  </pic:spPr>
+                </pic:pic>
+              </a:graphicData>
+            </a:graphic>
+          </wp:inline>
+        </w:drawing>
+      </w:r>
+    </w:p>
+    <w:p>
       <w:bookmarkStart w:id="0" w:name="_GoBack"/>
       <w:bookmarkEnd w:id="0"/>
     </w:p>

</xml_diff>